<commit_message>
update notes of practice problem 3.46
</commit_message>
<xml_diff>
--- a/CSAPP/Vocabulary of CSAPP.docx
+++ b/CSAPP/Vocabulary of CSAPP.docx
@@ -1353,7 +1353,7 @@
       <w:pPr>
         <w:jc w:val="left"/>
         <w:rPr>
-          <w:rFonts w:ascii="Times New Roman" w:hAnsi="Times New Roman" w:cs="Times New Roman" w:hint="eastAsia"/>
+          <w:rFonts w:ascii="Times New Roman" w:hAnsi="Times New Roman" w:cs="Times New Roman"/>
           <w:sz w:val="22"/>
           <w:szCs w:val="20"/>
         </w:rPr>
@@ -1461,7 +1461,7 @@
       <w:pPr>
         <w:jc w:val="left"/>
         <w:rPr>
-          <w:rFonts w:ascii="Times New Roman" w:hAnsi="Times New Roman" w:cs="Times New Roman" w:hint="eastAsia"/>
+          <w:rFonts w:ascii="Times New Roman" w:hAnsi="Times New Roman" w:cs="Times New Roman"/>
           <w:sz w:val="22"/>
           <w:szCs w:val="20"/>
         </w:rPr>
@@ -1471,6 +1471,34 @@
       <w:pPr>
         <w:jc w:val="left"/>
         <w:rPr>
+          <w:rFonts w:ascii="Times New Roman" w:hAnsi="Times New Roman" w:cs="Times New Roman" w:hint="eastAsia"/>
+          <w:sz w:val="22"/>
+          <w:szCs w:val="20"/>
+        </w:rPr>
+      </w:pPr>
+      <w:r>
+        <w:rPr>
+          <w:rFonts w:ascii="Times New Roman" w:hAnsi="Times New Roman" w:cs="Times New Roman" w:hint="eastAsia"/>
+          <w:sz w:val="22"/>
+          <w:szCs w:val="20"/>
+        </w:rPr>
+        <w:t>cumulative</w:t>
+      </w:r>
+    </w:p>
+    <w:p>
+      <w:pPr>
+        <w:jc w:val="left"/>
+        <w:rPr>
+          <w:rFonts w:ascii="Times New Roman" w:hAnsi="Times New Roman" w:cs="Times New Roman" w:hint="eastAsia"/>
+          <w:sz w:val="22"/>
+          <w:szCs w:val="20"/>
+        </w:rPr>
+      </w:pPr>
+    </w:p>
+    <w:p>
+      <w:pPr>
+        <w:jc w:val="left"/>
+        <w:rPr>
           <w:rFonts w:ascii="Times New Roman" w:hAnsi="Times New Roman" w:cs="Times New Roman"/>
           <w:sz w:val="22"/>
           <w:szCs w:val="20"/>
@@ -1482,10 +1510,18 @@
           <w:sz w:val="22"/>
           <w:szCs w:val="20"/>
         </w:rPr>
-        <w:t>cumulative</w:t>
+        <w:t>convoluted /</w:t>
       </w:r>
       <w:bookmarkStart w:id="0" w:name="_GoBack"/>
       <w:bookmarkEnd w:id="0"/>
+      <w:r>
+        <w:rPr>
+          <w:rFonts w:ascii="Times New Roman" w:hAnsi="Times New Roman" w:cs="Times New Roman" w:hint="eastAsia"/>
+          <w:sz w:val="22"/>
+          <w:szCs w:val="20"/>
+        </w:rPr>
+        <w:t>/</w:t>
+      </w:r>
     </w:p>
     <w:sectPr>
       <w:pgSz w:w="11906" w:h="16838"/>

</xml_diff>

<commit_message>
update notes of 4.4.3 limitations of pipeling and practice problem 4.26
</commit_message>
<xml_diff>
--- a/CSAPP/Vocabulary of CSAPP.docx
+++ b/CSAPP/Vocabulary of CSAPP.docx
@@ -1471,7 +1471,7 @@
       <w:pPr>
         <w:jc w:val="left"/>
         <w:rPr>
-          <w:rFonts w:ascii="Times New Roman" w:hAnsi="Times New Roman" w:cs="Times New Roman"/>
+          <w:rFonts w:ascii="Times New Roman" w:hAnsi="Times New Roman" w:cs="Times New Roman" w:hint="eastAsia"/>
           <w:sz w:val="22"/>
           <w:szCs w:val="20"/>
         </w:rPr>
@@ -1489,6 +1489,16 @@
       <w:pPr>
         <w:jc w:val="left"/>
         <w:rPr>
+          <w:rFonts w:ascii="Times New Roman" w:hAnsi="Times New Roman" w:cs="Times New Roman"/>
+          <w:sz w:val="22"/>
+          <w:szCs w:val="20"/>
+        </w:rPr>
+      </w:pPr>
+    </w:p>
+    <w:p>
+      <w:pPr>
+        <w:jc w:val="left"/>
+        <w:rPr>
           <w:rFonts w:ascii="Times New Roman" w:hAnsi="Times New Roman" w:cs="Times New Roman" w:hint="eastAsia"/>
           <w:sz w:val="22"/>
           <w:szCs w:val="20"/>
@@ -1512,6 +1522,16 @@
           <w:szCs w:val="20"/>
         </w:rPr>
       </w:pPr>
+    </w:p>
+    <w:p>
+      <w:pPr>
+        <w:jc w:val="left"/>
+        <w:rPr>
+          <w:rFonts w:ascii="Times New Roman" w:hAnsi="Times New Roman" w:cs="Times New Roman" w:hint="eastAsia"/>
+          <w:sz w:val="22"/>
+          <w:szCs w:val="20"/>
+        </w:rPr>
+      </w:pPr>
       <w:r>
         <w:rPr>
           <w:rFonts w:ascii="Times New Roman" w:hAnsi="Times New Roman" w:cs="Times New Roman" w:hint="eastAsia"/>
@@ -1547,51 +1567,134 @@
           <w:szCs w:val="20"/>
         </w:rPr>
         <w:t xml:space="preserve">from </w:t>
+      </w:r>
+      <w:r>
+        <w:rPr>
+          <w:rFonts w:ascii="Times New Roman" w:hAnsi="Times New Roman" w:cs="Times New Roman" w:hint="eastAsia"/>
+          <w:i/>
+          <w:sz w:val="22"/>
+          <w:szCs w:val="20"/>
+        </w:rPr>
+        <w:t>bomb lab)</w:t>
+      </w:r>
+      <w:r>
+        <w:rPr>
+          <w:rFonts w:ascii="Times New Roman" w:hAnsi="Times New Roman" w:cs="Times New Roman"/>
+          <w:i/>
+          <w:sz w:val="22"/>
+          <w:szCs w:val="20"/>
+        </w:rPr>
+        <w:br/>
+      </w:r>
+      <w:r>
+        <w:rPr>
+          <w:rFonts w:ascii="Times New Roman" w:hAnsi="Times New Roman" w:cs="Times New Roman" w:hint="eastAsia"/>
+          <w:sz w:val="22"/>
+          <w:szCs w:val="20"/>
+        </w:rPr>
+        <w:t>[adj.] something that is tamper-proof is specially designed so that it can NOT be easily changed or damaged.</w:t>
+      </w:r>
+      <w:r>
+        <w:rPr>
+          <w:rFonts w:ascii="Times New Roman" w:hAnsi="Times New Roman" w:cs="Times New Roman"/>
+          <w:sz w:val="22"/>
+          <w:szCs w:val="20"/>
+        </w:rPr>
+        <w:br/>
+      </w:r>
+      <w:r>
+        <w:rPr>
+          <w:rFonts w:ascii="Times New Roman" w:hAnsi="Times New Roman" w:cs="Times New Roman" w:hint="eastAsia"/>
+          <w:sz w:val="22"/>
+          <w:szCs w:val="20"/>
+        </w:rPr>
+        <w:t>a tamper-proof identity card.</w:t>
+      </w:r>
+    </w:p>
+    <w:p>
+      <w:pPr>
+        <w:jc w:val="left"/>
+        <w:rPr>
+          <w:rFonts w:ascii="Times New Roman" w:hAnsi="Times New Roman" w:cs="Times New Roman" w:hint="eastAsia"/>
+          <w:sz w:val="22"/>
+          <w:szCs w:val="20"/>
+        </w:rPr>
+      </w:pPr>
+    </w:p>
+    <w:p>
+      <w:pPr>
+        <w:jc w:val="left"/>
+        <w:rPr>
+          <w:rFonts w:ascii="Times New Roman" w:hAnsi="Times New Roman" w:cs="Times New Roman" w:hint="eastAsia"/>
+          <w:sz w:val="22"/>
+          <w:szCs w:val="20"/>
+        </w:rPr>
+      </w:pPr>
+      <w:r>
+        <w:rPr>
+          <w:rFonts w:ascii="Times New Roman" w:hAnsi="Times New Roman" w:cs="Times New Roman" w:hint="eastAsia"/>
+          <w:b/>
+          <w:sz w:val="22"/>
+          <w:szCs w:val="20"/>
+        </w:rPr>
+        <w:t>synthesis</w:t>
+      </w:r>
+      <w:r>
+        <w:rPr>
+          <w:rFonts w:ascii="Times New Roman" w:hAnsi="Times New Roman" w:cs="Times New Roman"/>
+          <w:sz w:val="22"/>
+          <w:szCs w:val="20"/>
+        </w:rPr>
+        <w:br/>
+      </w:r>
+      <w:r>
+        <w:rPr>
+          <w:rFonts w:ascii="Times New Roman" w:hAnsi="Times New Roman" w:cs="Times New Roman" w:hint="eastAsia"/>
+          <w:sz w:val="22"/>
+          <w:szCs w:val="20"/>
+        </w:rPr>
+        <w:t xml:space="preserve">[n.U.] the act of combining separate ideas, beliefs, styles, etc; a mixture or combination of ideas, beliefs, styles, etc. </w:t>
+      </w:r>
+    </w:p>
+    <w:p>
+      <w:pPr>
+        <w:jc w:val="left"/>
+        <w:rPr>
+          <w:rFonts w:ascii="Times New Roman" w:hAnsi="Times New Roman" w:cs="Times New Roman" w:hint="eastAsia"/>
+          <w:sz w:val="22"/>
+          <w:szCs w:val="20"/>
+        </w:rPr>
+      </w:pPr>
+      <w:r>
+        <w:rPr>
+          <w:rFonts w:ascii="Times New Roman" w:hAnsi="Times New Roman" w:cs="Times New Roman" w:hint="eastAsia"/>
+          <w:sz w:val="22"/>
+          <w:szCs w:val="20"/>
+        </w:rPr>
+        <w:t xml:space="preserve">the synthesis of art and everyday life. </w:t>
       </w:r>
       <w:bookmarkStart w:id="0" w:name="_GoBack"/>
       <w:bookmarkEnd w:id="0"/>
-      <w:r>
-        <w:rPr>
-          <w:rFonts w:ascii="Times New Roman" w:hAnsi="Times New Roman" w:cs="Times New Roman" w:hint="eastAsia"/>
-          <w:i/>
-          <w:sz w:val="22"/>
-          <w:szCs w:val="20"/>
-        </w:rPr>
-        <w:t>bomb lab)</w:t>
-      </w:r>
-      <w:r>
-        <w:rPr>
-          <w:rFonts w:ascii="Times New Roman" w:hAnsi="Times New Roman" w:cs="Times New Roman"/>
-          <w:i/>
-          <w:sz w:val="22"/>
-          <w:szCs w:val="20"/>
-        </w:rPr>
-        <w:br/>
-      </w:r>
-      <w:r>
-        <w:rPr>
-          <w:rFonts w:ascii="Times New Roman" w:hAnsi="Times New Roman" w:cs="Times New Roman" w:hint="eastAsia"/>
-          <w:sz w:val="22"/>
-          <w:szCs w:val="20"/>
-        </w:rPr>
-        <w:t>[adj.] something that is tamper-proof is specially designed so that it can NOT be easily changed or damaged.</w:t>
-      </w:r>
-      <w:r>
-        <w:rPr>
-          <w:rFonts w:ascii="Times New Roman" w:hAnsi="Times New Roman" w:cs="Times New Roman"/>
-          <w:sz w:val="22"/>
-          <w:szCs w:val="20"/>
-        </w:rPr>
-        <w:br/>
-      </w:r>
-      <w:r>
-        <w:rPr>
-          <w:rFonts w:ascii="Times New Roman" w:hAnsi="Times New Roman" w:cs="Times New Roman" w:hint="eastAsia"/>
-          <w:sz w:val="22"/>
-          <w:szCs w:val="20"/>
-        </w:rPr>
-        <w:t>a tamper-proof identity card.</w:t>
-      </w:r>
+    </w:p>
+    <w:p>
+      <w:pPr>
+        <w:jc w:val="left"/>
+        <w:rPr>
+          <w:rFonts w:ascii="Times New Roman" w:hAnsi="Times New Roman" w:cs="Times New Roman" w:hint="eastAsia"/>
+          <w:sz w:val="22"/>
+          <w:szCs w:val="20"/>
+        </w:rPr>
+      </w:pPr>
+    </w:p>
+    <w:p>
+      <w:pPr>
+        <w:jc w:val="left"/>
+        <w:rPr>
+          <w:rFonts w:ascii="Times New Roman" w:hAnsi="Times New Roman" w:cs="Times New Roman"/>
+          <w:sz w:val="22"/>
+          <w:szCs w:val="20"/>
+        </w:rPr>
+      </w:pPr>
     </w:p>
     <w:sectPr>
       <w:pgSz w:w="11906" w:h="16838"/>

</xml_diff>